<commit_message>
hw 9 q1 code
</commit_message>
<xml_diff>
--- a/Assignment 9/solutions.docx
+++ b/Assignment 9/solutions.docx
@@ -32,8 +32,42 @@
     </w:p>
     <w:p>
       <w:pPr>
-        <w:jc w:val="center"/>
+        <w:rPr>
+          <w:b/>
+        </w:rPr>
       </w:pPr>
+      <w:r>
+        <w:rPr>
+          <w:b/>
+        </w:rPr>
+        <w:t>Part I: MMM using global memory only</w:t>
+      </w:r>
+    </w:p>
+    <w:p>
+      <w:pPr>
+        <w:rPr>
+          <w:b/>
+        </w:rPr>
+      </w:pPr>
+      <w:r>
+        <w:rPr>
+          <w:b/>
+        </w:rPr>
+        <w:t>Part II: MMM using shared memory</w:t>
+      </w:r>
+    </w:p>
+    <w:p>
+      <w:pPr>
+        <w:rPr>
+          <w:b/>
+        </w:rPr>
+      </w:pPr>
+      <w:r>
+        <w:rPr>
+          <w:b/>
+        </w:rPr>
+        <w:t>Part III: MMM using shared memory and loop unrolling</w:t>
+      </w:r>
       <w:bookmarkStart w:id="0" w:name="_GoBack"/>
       <w:bookmarkEnd w:id="0"/>
     </w:p>

</xml_diff>

<commit_message>
hw 9 q2 code
</commit_message>
<xml_diff>
--- a/Assignment 9/solutions.docx
+++ b/Assignment 9/solutions.docx
@@ -46,30 +46,266 @@
     <w:p>
       <w:pPr>
         <w:rPr>
-          <w:b/>
+          <w:u w:val="single"/>
         </w:rPr>
       </w:pPr>
       <w:r>
         <w:rPr>
-          <w:b/>
-        </w:rPr>
-        <w:t>Part II: MMM using shared memory</w:t>
-      </w:r>
-    </w:p>
+          <w:u w:val="single"/>
+        </w:rPr>
+        <w:t>Timing:</w:t>
+      </w:r>
+    </w:p>
+    <w:p>
+      <w:r>
+        <w:t>1K elements:</w:t>
+      </w:r>
+    </w:p>
+    <w:p>
+      <w:r>
+        <w:t>GPU outer loop time: 71.321854 (msec)</w:t>
+      </w:r>
+      <w:r>
+        <w:br/>
+      </w:r>
+      <w:r>
+        <w:t>GPU inner loop time: 66.807617 (msec)</w:t>
+      </w:r>
+      <w:r>
+        <w:br/>
+      </w:r>
+      <w:r>
+        <w:t>CPU time: 9097.080078(msec)</w:t>
+      </w:r>
+    </w:p>
+    <w:p/>
+    <w:p>
+      <w:r>
+        <w:t>2K elements:</w:t>
+      </w:r>
+    </w:p>
+    <w:p/>
+    <w:p>
+      <w:r>
+        <w:t>GPU outer loop time: 490.746613 (msec)</w:t>
+      </w:r>
+      <w:r>
+        <w:br/>
+      </w:r>
+      <w:r>
+        <w:t>GPU inner loop time: 476.247742 (msec)</w:t>
+      </w:r>
+      <w:r>
+        <w:br/>
+      </w:r>
+      <w:r>
+        <w:t>CPU time: 77356.093750(msec)</w:t>
+      </w:r>
+    </w:p>
+    <w:p/>
     <w:p>
       <w:pPr>
         <w:rPr>
-          <w:b/>
+          <w:u w:val="single"/>
         </w:rPr>
       </w:pPr>
       <w:r>
         <w:rPr>
-          <w:b/>
-        </w:rPr>
-        <w:t>Part III: MMM using shared memory and loop unrolling</w:t>
+          <w:u w:val="single"/>
+        </w:rPr>
+        <w:t>Differences between CPU and GPU:</w:t>
+      </w:r>
+    </w:p>
+    <w:p>
+      <w:r>
+        <w:t>Max diffe</w:t>
+      </w:r>
+      <w:r>
+        <w:t>rence = 422212465065984.000000</w:t>
+      </w:r>
+      <w:r>
+        <w:br/>
+        <w:t>Min difference = 0.000000</w:t>
+      </w:r>
+      <w:r>
+        <w:br/>
+      </w:r>
+      <w:r>
+        <w:t>Average diff</w:t>
+      </w:r>
+      <w:r>
+        <w:t>erence = 32833141735424.000000</w:t>
+      </w:r>
+      <w:r>
+        <w:br/>
+      </w:r>
+      <w:r>
+        <w:t>Average = 1159456227666161565696.000000</w:t>
+      </w:r>
+    </w:p>
+    <w:p/>
+    <w:p>
+      <w:r>
+        <w:t>2K elements:</w:t>
+      </w:r>
+    </w:p>
+    <w:p>
+      <w:r>
+        <w:t>Max diffe</w:t>
+      </w:r>
+      <w:r>
+        <w:t>rence = 844424930131968.000000</w:t>
+      </w:r>
+      <w:r>
+        <w:br/>
+        <w:t>Min difference = 0.000000</w:t>
+      </w:r>
+      <w:r>
+        <w:br/>
+      </w:r>
+      <w:r>
+        <w:t>Average diff</w:t>
+      </w:r>
+      <w:r>
+        <w:t>erence = 65723879653376.000000</w:t>
+      </w:r>
+      <w:r>
+        <w:br/>
+      </w:r>
+      <w:r>
+        <w:t>Average = 2353149382649547063296.000000</w:t>
+      </w:r>
+    </w:p>
+    <w:p/>
+    <w:p>
+      <w:pPr>
+        <w:rPr>
+          <w:u w:val="single"/>
+        </w:rPr>
+      </w:pPr>
+      <w:r>
+        <w:rPr>
+          <w:u w:val="single"/>
+        </w:rPr>
+        <w:t>Tolerance as percentage:</w:t>
+      </w:r>
+    </w:p>
+    <w:p>
+      <w:r>
+        <w:t>1K elements:</w:t>
+      </w:r>
+    </w:p>
+    <w:p>
+      <w:r>
+        <w:lastRenderedPageBreak/>
+        <w:t>Max Tolerance = 0.000036%</w:t>
+      </w:r>
+      <w:r>
+        <w:br/>
+        <w:t>Min Tolerance = 0.000000%</w:t>
+      </w:r>
+      <w:r>
+        <w:br/>
+      </w:r>
+      <w:r>
+        <w:t>Average Tolerance = 0.000003%</w:t>
+      </w:r>
+    </w:p>
+    <w:p/>
+    <w:p>
+      <w:r>
+        <w:t>2K elements:</w:t>
+      </w:r>
+    </w:p>
+    <w:p>
+      <w:r>
+        <w:t>Max Tolerance = 0.000036%</w:t>
+      </w:r>
+      <w:r>
+        <w:br/>
+        <w:t>Min Tolerance = 0.000000%</w:t>
+      </w:r>
+      <w:r>
+        <w:br/>
       </w:r>
       <w:bookmarkStart w:id="0" w:name="_GoBack"/>
       <w:bookmarkEnd w:id="0"/>
+      <w:r>
+        <w:t>Average Tolerance = 0.000003%</w:t>
+      </w:r>
+    </w:p>
+    <w:p/>
+    <w:p>
+      <w:pPr>
+        <w:rPr>
+          <w:u w:val="single"/>
+        </w:rPr>
+      </w:pPr>
+      <w:r>
+        <w:rPr>
+          <w:u w:val="single"/>
+        </w:rPr>
+        <w:t>Array Creation code:</w:t>
+      </w:r>
+    </w:p>
+    <w:bookmarkStart w:id="1" w:name="_MON_1490990869"/>
+    <w:bookmarkEnd w:id="1"/>
+    <w:p>
+      <w:r>
+        <w:object w:dxaOrig="9360" w:dyaOrig="2670">
+          <v:shapetype id="_x0000_t75" coordsize="21600,21600" o:spt="75" o:preferrelative="t" path="m@4@5l@4@11@9@11@9@5xe" filled="f" stroked="f">
+            <v:stroke joinstyle="miter"/>
+            <v:formulas>
+              <v:f eqn="if lineDrawn pixelLineWidth 0"/>
+              <v:f eqn="sum @0 1 0"/>
+              <v:f eqn="sum 0 0 @1"/>
+              <v:f eqn="prod @2 1 2"/>
+              <v:f eqn="prod @3 21600 pixelWidth"/>
+              <v:f eqn="prod @3 21600 pixelHeight"/>
+              <v:f eqn="sum @0 0 1"/>
+              <v:f eqn="prod @6 1 2"/>
+              <v:f eqn="prod @7 21600 pixelWidth"/>
+              <v:f eqn="sum @8 21600 0"/>
+              <v:f eqn="prod @7 21600 pixelHeight"/>
+              <v:f eqn="sum @10 21600 0"/>
+            </v:formulas>
+            <v:path o:extrusionok="f" gradientshapeok="t" o:connecttype="rect"/>
+            <o:lock v:ext="edit" aspectratio="t"/>
+          </v:shapetype>
+          <v:shape id="_x0000_i1025" type="#_x0000_t75" style="width:468pt;height:133.5pt" o:ole="">
+            <v:imagedata r:id="rId4" o:title=""/>
+          </v:shape>
+          <o:OLEObject Type="Embed" ProgID="Word.Document.12" ShapeID="_x0000_i1025" DrawAspect="Content" ObjectID="_1490991226" r:id="rId5">
+            <o:FieldCodes>\s</o:FieldCodes>
+          </o:OLEObject>
+        </w:object>
+      </w:r>
+    </w:p>
+    <w:p>
+      <w:pPr>
+        <w:rPr>
+          <w:b/>
+        </w:rPr>
+      </w:pPr>
+      <w:r>
+        <w:rPr>
+          <w:b/>
+        </w:rPr>
+        <w:t>Part II: MMM using shared memory</w:t>
+      </w:r>
+    </w:p>
+    <w:p>
+      <w:pPr>
+        <w:rPr>
+          <w:b/>
+        </w:rPr>
+      </w:pPr>
+      <w:r>
+        <w:rPr>
+          <w:b/>
+        </w:rPr>
+        <w:t>Part III: MMM using shared memory and loop unrolling</w:t>
+      </w:r>
     </w:p>
     <w:sectPr>
       <w:pgSz w:w="12240" w:h="15840"/>

</xml_diff>